<commit_message>
Lesson on 16th jan
</commit_message>
<xml_diff>
--- a/Documentation.docx
+++ b/Documentation.docx
@@ -148,7 +148,47 @@
           <w:sz w:val="32"/>
           <w:szCs w:val="32"/>
         </w:rPr>
-        <w:t>[insert metronome research here]</w:t>
+        <w:drawing>
+          <wp:inline distT="0" distB="0" distL="0" distR="0" wp14:anchorId="6BEB6DD6" wp14:editId="2E8F4ECD">
+            <wp:extent cx="4407548" cy="2473325"/>
+            <wp:effectExtent l="0" t="0" r="0" b="3175"/>
+            <wp:docPr id="10" name="Picture 10"/>
+            <wp:cNvGraphicFramePr>
+              <a:graphicFrameLocks xmlns:a="http://schemas.openxmlformats.org/drawingml/2006/main" noChangeAspect="1"/>
+            </wp:cNvGraphicFramePr>
+            <a:graphic xmlns:a="http://schemas.openxmlformats.org/drawingml/2006/main">
+              <a:graphicData uri="http://schemas.openxmlformats.org/drawingml/2006/picture">
+                <pic:pic xmlns:pic="http://schemas.openxmlformats.org/drawingml/2006/picture">
+                  <pic:nvPicPr>
+                    <pic:cNvPr id="10" name="Picture 10"/>
+                    <pic:cNvPicPr/>
+                  </pic:nvPicPr>
+                  <pic:blipFill>
+                    <a:blip r:embed="rId5" cstate="print">
+                      <a:extLst>
+                        <a:ext uri="{28A0092B-C50C-407E-A947-70E740481C1C}">
+                          <a14:useLocalDpi xmlns:a14="http://schemas.microsoft.com/office/drawing/2010/main" val="0"/>
+                        </a:ext>
+                      </a:extLst>
+                    </a:blip>
+                    <a:stretch>
+                      <a:fillRect/>
+                    </a:stretch>
+                  </pic:blipFill>
+                  <pic:spPr>
+                    <a:xfrm>
+                      <a:off x="0" y="0"/>
+                      <a:ext cx="4412660" cy="2476194"/>
+                    </a:xfrm>
+                    <a:prstGeom prst="rect">
+                      <a:avLst/>
+                    </a:prstGeom>
+                  </pic:spPr>
+                </pic:pic>
+              </a:graphicData>
+            </a:graphic>
+          </wp:inline>
+        </w:drawing>
       </w:r>
     </w:p>
     <w:p>
@@ -299,6 +339,7 @@
           <w:sz w:val="32"/>
           <w:szCs w:val="32"/>
         </w:rPr>
+        <w:lastRenderedPageBreak/>
         <w:t xml:space="preserve">Will also need a HTML5 </w:t>
       </w:r>
       <w:r>
@@ -565,7 +606,6 @@
                 <w:sz w:val="32"/>
                 <w:szCs w:val="32"/>
               </w:rPr>
-              <w:lastRenderedPageBreak/>
               <w:t>3</w:t>
             </w:r>
           </w:p>
@@ -1599,7 +1639,7 @@
             <wp:cNvGraphicFramePr/>
             <a:graphic xmlns:a="http://schemas.openxmlformats.org/drawingml/2006/main">
               <a:graphicData uri="http://schemas.openxmlformats.org/drawingml/2006/diagram">
-                <dgm:relIds xmlns:dgm="http://schemas.openxmlformats.org/drawingml/2006/diagram" xmlns:r="http://schemas.openxmlformats.org/officeDocument/2006/relationships" r:dm="rId5" r:lo="rId6" r:qs="rId7" r:cs="rId8"/>
+                <dgm:relIds xmlns:dgm="http://schemas.openxmlformats.org/drawingml/2006/diagram" xmlns:r="http://schemas.openxmlformats.org/officeDocument/2006/relationships" r:dm="rId6" r:lo="rId7" r:qs="rId8" r:cs="rId9"/>
               </a:graphicData>
             </a:graphic>
           </wp:inline>
@@ -1629,15 +1669,17 @@
     <w:tbl>
       <w:tblPr>
         <w:tblStyle w:val="TableGrid"/>
-        <w:tblW w:w="9962" w:type="dxa"/>
+        <w:tblW w:w="13379" w:type="dxa"/>
+        <w:tblInd w:w="-1423" w:type="dxa"/>
         <w:tblLook w:val="04A0" w:firstRow="1" w:lastRow="0" w:firstColumn="1" w:lastColumn="0" w:noHBand="0" w:noVBand="1"/>
       </w:tblPr>
       <w:tblGrid>
-        <w:gridCol w:w="1992"/>
-        <w:gridCol w:w="1992"/>
-        <w:gridCol w:w="1992"/>
-        <w:gridCol w:w="1992"/>
-        <w:gridCol w:w="1994"/>
+        <w:gridCol w:w="1355"/>
+        <w:gridCol w:w="1817"/>
+        <w:gridCol w:w="2782"/>
+        <w:gridCol w:w="1560"/>
+        <w:gridCol w:w="2693"/>
+        <w:gridCol w:w="3172"/>
       </w:tblGrid>
       <w:tr>
         <w:trPr>
@@ -1645,7 +1687,7 @@
         </w:trPr>
         <w:tc>
           <w:tcPr>
-            <w:tcW w:w="1992" w:type="dxa"/>
+            <w:tcW w:w="1355" w:type="dxa"/>
           </w:tcPr>
           <w:p>
             <w:pPr>
@@ -1667,7 +1709,7 @@
         </w:tc>
         <w:tc>
           <w:tcPr>
-            <w:tcW w:w="1992" w:type="dxa"/>
+            <w:tcW w:w="1817" w:type="dxa"/>
           </w:tcPr>
           <w:p>
             <w:pPr>
@@ -1689,7 +1731,7 @@
         </w:tc>
         <w:tc>
           <w:tcPr>
-            <w:tcW w:w="1992" w:type="dxa"/>
+            <w:tcW w:w="2782" w:type="dxa"/>
           </w:tcPr>
           <w:p>
             <w:pPr>
@@ -1711,7 +1753,7 @@
         </w:tc>
         <w:tc>
           <w:tcPr>
-            <w:tcW w:w="1992" w:type="dxa"/>
+            <w:tcW w:w="1560" w:type="dxa"/>
           </w:tcPr>
           <w:p>
             <w:pPr>
@@ -1733,7 +1775,7 @@
         </w:tc>
         <w:tc>
           <w:tcPr>
-            <w:tcW w:w="1994" w:type="dxa"/>
+            <w:tcW w:w="2693" w:type="dxa"/>
           </w:tcPr>
           <w:p>
             <w:pPr>
@@ -1750,6 +1792,45 @@
                 <w:szCs w:val="32"/>
               </w:rPr>
               <w:t>Expected result</w:t>
+            </w:r>
+          </w:p>
+        </w:tc>
+        <w:tc>
+          <w:tcPr>
+            <w:tcW w:w="3172" w:type="dxa"/>
+          </w:tcPr>
+          <w:p>
+            <w:pPr>
+              <w:rPr>
+                <w:rFonts w:ascii="Arial" w:hAnsi="Arial" w:cs="Arial"/>
+                <w:sz w:val="32"/>
+                <w:szCs w:val="32"/>
+              </w:rPr>
+            </w:pPr>
+            <w:r>
+              <w:rPr>
+                <w:rFonts w:ascii="Arial" w:hAnsi="Arial" w:cs="Arial"/>
+                <w:sz w:val="32"/>
+                <w:szCs w:val="32"/>
+              </w:rPr>
+              <w:t xml:space="preserve">Actual </w:t>
+            </w:r>
+          </w:p>
+          <w:p>
+            <w:pPr>
+              <w:rPr>
+                <w:rFonts w:ascii="Arial" w:hAnsi="Arial" w:cs="Arial"/>
+                <w:sz w:val="32"/>
+                <w:szCs w:val="32"/>
+              </w:rPr>
+            </w:pPr>
+            <w:r>
+              <w:rPr>
+                <w:rFonts w:ascii="Arial" w:hAnsi="Arial" w:cs="Arial"/>
+                <w:sz w:val="32"/>
+                <w:szCs w:val="32"/>
+              </w:rPr>
+              <w:t>result</w:t>
             </w:r>
           </w:p>
         </w:tc>
@@ -1760,7 +1841,7 @@
         </w:trPr>
         <w:tc>
           <w:tcPr>
-            <w:tcW w:w="1992" w:type="dxa"/>
+            <w:tcW w:w="1355" w:type="dxa"/>
           </w:tcPr>
           <w:p>
             <w:pPr>
@@ -1782,7 +1863,7 @@
         </w:tc>
         <w:tc>
           <w:tcPr>
-            <w:tcW w:w="1992" w:type="dxa"/>
+            <w:tcW w:w="1817" w:type="dxa"/>
           </w:tcPr>
           <w:p>
             <w:pPr>
@@ -1804,7 +1885,7 @@
         </w:tc>
         <w:tc>
           <w:tcPr>
-            <w:tcW w:w="1992" w:type="dxa"/>
+            <w:tcW w:w="2782" w:type="dxa"/>
           </w:tcPr>
           <w:p>
             <w:pPr>
@@ -1826,7 +1907,7 @@
         </w:tc>
         <w:tc>
           <w:tcPr>
-            <w:tcW w:w="1992" w:type="dxa"/>
+            <w:tcW w:w="1560" w:type="dxa"/>
           </w:tcPr>
           <w:p>
             <w:pPr>
@@ -1848,7 +1929,7 @@
         </w:tc>
         <w:tc>
           <w:tcPr>
-            <w:tcW w:w="1994" w:type="dxa"/>
+            <w:tcW w:w="2693" w:type="dxa"/>
           </w:tcPr>
           <w:p>
             <w:pPr>
@@ -1866,6 +1947,20 @@
               </w:rPr>
               <w:t>A basic web page with a software version of the diagram pictured above.</w:t>
             </w:r>
+          </w:p>
+        </w:tc>
+        <w:tc>
+          <w:tcPr>
+            <w:tcW w:w="3172" w:type="dxa"/>
+          </w:tcPr>
+          <w:p>
+            <w:pPr>
+              <w:rPr>
+                <w:rFonts w:ascii="Arial" w:hAnsi="Arial" w:cs="Arial"/>
+                <w:sz w:val="32"/>
+                <w:szCs w:val="32"/>
+              </w:rPr>
+            </w:pPr>
           </w:p>
         </w:tc>
       </w:tr>
@@ -1875,7 +1970,7 @@
         </w:trPr>
         <w:tc>
           <w:tcPr>
-            <w:tcW w:w="1992" w:type="dxa"/>
+            <w:tcW w:w="1355" w:type="dxa"/>
           </w:tcPr>
           <w:p>
             <w:pPr>
@@ -1897,7 +1992,7 @@
         </w:tc>
         <w:tc>
           <w:tcPr>
-            <w:tcW w:w="1992" w:type="dxa"/>
+            <w:tcW w:w="1817" w:type="dxa"/>
           </w:tcPr>
           <w:p>
             <w:pPr>
@@ -1919,7 +2014,7 @@
         </w:tc>
         <w:tc>
           <w:tcPr>
-            <w:tcW w:w="1992" w:type="dxa"/>
+            <w:tcW w:w="2782" w:type="dxa"/>
           </w:tcPr>
           <w:p>
             <w:pPr>
@@ -1941,7 +2036,7 @@
         </w:tc>
         <w:tc>
           <w:tcPr>
-            <w:tcW w:w="1992" w:type="dxa"/>
+            <w:tcW w:w="1560" w:type="dxa"/>
           </w:tcPr>
           <w:p>
             <w:pPr>
@@ -1963,7 +2058,7 @@
         </w:tc>
         <w:tc>
           <w:tcPr>
-            <w:tcW w:w="1994" w:type="dxa"/>
+            <w:tcW w:w="2693" w:type="dxa"/>
           </w:tcPr>
           <w:p>
             <w:pPr>
@@ -1981,6 +2076,20 @@
               </w:rPr>
               <w:t>Error message displayed to the user</w:t>
             </w:r>
+          </w:p>
+        </w:tc>
+        <w:tc>
+          <w:tcPr>
+            <w:tcW w:w="3172" w:type="dxa"/>
+          </w:tcPr>
+          <w:p>
+            <w:pPr>
+              <w:rPr>
+                <w:rFonts w:ascii="Arial" w:hAnsi="Arial" w:cs="Arial"/>
+                <w:sz w:val="32"/>
+                <w:szCs w:val="32"/>
+              </w:rPr>
+            </w:pPr>
           </w:p>
         </w:tc>
       </w:tr>
@@ -1990,7 +2099,7 @@
         </w:trPr>
         <w:tc>
           <w:tcPr>
-            <w:tcW w:w="1992" w:type="dxa"/>
+            <w:tcW w:w="1355" w:type="dxa"/>
           </w:tcPr>
           <w:p>
             <w:pPr>
@@ -2012,7 +2121,7 @@
         </w:tc>
         <w:tc>
           <w:tcPr>
-            <w:tcW w:w="1992" w:type="dxa"/>
+            <w:tcW w:w="1817" w:type="dxa"/>
           </w:tcPr>
           <w:p>
             <w:pPr>
@@ -2034,7 +2143,7 @@
         </w:tc>
         <w:tc>
           <w:tcPr>
-            <w:tcW w:w="1992" w:type="dxa"/>
+            <w:tcW w:w="2782" w:type="dxa"/>
           </w:tcPr>
           <w:p>
             <w:pPr>
@@ -2056,7 +2165,7 @@
         </w:tc>
         <w:tc>
           <w:tcPr>
-            <w:tcW w:w="1992" w:type="dxa"/>
+            <w:tcW w:w="1560" w:type="dxa"/>
           </w:tcPr>
           <w:p>
             <w:pPr>
@@ -2078,7 +2187,7 @@
         </w:tc>
         <w:tc>
           <w:tcPr>
-            <w:tcW w:w="1994" w:type="dxa"/>
+            <w:tcW w:w="2693" w:type="dxa"/>
           </w:tcPr>
           <w:p>
             <w:pPr>
@@ -2096,6 +2205,20 @@
               </w:rPr>
               <w:t>User allowed to continue</w:t>
             </w:r>
+          </w:p>
+        </w:tc>
+        <w:tc>
+          <w:tcPr>
+            <w:tcW w:w="3172" w:type="dxa"/>
+          </w:tcPr>
+          <w:p>
+            <w:pPr>
+              <w:rPr>
+                <w:rFonts w:ascii="Arial" w:hAnsi="Arial" w:cs="Arial"/>
+                <w:sz w:val="32"/>
+                <w:szCs w:val="32"/>
+              </w:rPr>
+            </w:pPr>
           </w:p>
         </w:tc>
       </w:tr>
@@ -2105,7 +2228,7 @@
         </w:trPr>
         <w:tc>
           <w:tcPr>
-            <w:tcW w:w="1992" w:type="dxa"/>
+            <w:tcW w:w="1355" w:type="dxa"/>
           </w:tcPr>
           <w:p>
             <w:pPr>
@@ -2127,7 +2250,7 @@
         </w:tc>
         <w:tc>
           <w:tcPr>
-            <w:tcW w:w="1992" w:type="dxa"/>
+            <w:tcW w:w="1817" w:type="dxa"/>
           </w:tcPr>
           <w:p>
             <w:pPr>
@@ -2149,7 +2272,7 @@
         </w:tc>
         <w:tc>
           <w:tcPr>
-            <w:tcW w:w="1992" w:type="dxa"/>
+            <w:tcW w:w="2782" w:type="dxa"/>
           </w:tcPr>
           <w:p>
             <w:pPr>
@@ -2165,21 +2288,13 @@
                 <w:sz w:val="32"/>
                 <w:szCs w:val="32"/>
               </w:rPr>
-              <w:t>High</w:t>
-            </w:r>
-            <w:r>
-              <w:rPr>
-                <w:rFonts w:ascii="Arial" w:hAnsi="Arial" w:cs="Arial"/>
-                <w:sz w:val="32"/>
-                <w:szCs w:val="32"/>
-              </w:rPr>
-              <w:t xml:space="preserve"> valid input </w:t>
+              <w:t xml:space="preserve">High valid input </w:t>
             </w:r>
           </w:p>
         </w:tc>
         <w:tc>
           <w:tcPr>
-            <w:tcW w:w="1992" w:type="dxa"/>
+            <w:tcW w:w="1560" w:type="dxa"/>
           </w:tcPr>
           <w:p>
             <w:pPr>
@@ -2201,7 +2316,7 @@
         </w:tc>
         <w:tc>
           <w:tcPr>
-            <w:tcW w:w="1994" w:type="dxa"/>
+            <w:tcW w:w="2693" w:type="dxa"/>
           </w:tcPr>
           <w:p>
             <w:pPr>
@@ -2219,6 +2334,20 @@
               </w:rPr>
               <w:t>User allowed to continue</w:t>
             </w:r>
+          </w:p>
+        </w:tc>
+        <w:tc>
+          <w:tcPr>
+            <w:tcW w:w="3172" w:type="dxa"/>
+          </w:tcPr>
+          <w:p>
+            <w:pPr>
+              <w:rPr>
+                <w:rFonts w:ascii="Arial" w:hAnsi="Arial" w:cs="Arial"/>
+                <w:sz w:val="32"/>
+                <w:szCs w:val="32"/>
+              </w:rPr>
+            </w:pPr>
           </w:p>
         </w:tc>
       </w:tr>
@@ -2228,7 +2357,7 @@
         </w:trPr>
         <w:tc>
           <w:tcPr>
-            <w:tcW w:w="1992" w:type="dxa"/>
+            <w:tcW w:w="1355" w:type="dxa"/>
           </w:tcPr>
           <w:p>
             <w:pPr>
@@ -2250,7 +2379,7 @@
         </w:tc>
         <w:tc>
           <w:tcPr>
-            <w:tcW w:w="1992" w:type="dxa"/>
+            <w:tcW w:w="1817" w:type="dxa"/>
           </w:tcPr>
           <w:p>
             <w:pPr>
@@ -2272,7 +2401,7 @@
         </w:tc>
         <w:tc>
           <w:tcPr>
-            <w:tcW w:w="1992" w:type="dxa"/>
+            <w:tcW w:w="2782" w:type="dxa"/>
           </w:tcPr>
           <w:p>
             <w:pPr>
@@ -2294,7 +2423,7 @@
         </w:tc>
         <w:tc>
           <w:tcPr>
-            <w:tcW w:w="1992" w:type="dxa"/>
+            <w:tcW w:w="1560" w:type="dxa"/>
           </w:tcPr>
           <w:p>
             <w:pPr>
@@ -2316,7 +2445,7 @@
         </w:tc>
         <w:tc>
           <w:tcPr>
-            <w:tcW w:w="1994" w:type="dxa"/>
+            <w:tcW w:w="2693" w:type="dxa"/>
           </w:tcPr>
           <w:p>
             <w:pPr>
@@ -2334,6 +2463,20 @@
               </w:rPr>
               <w:t>BPM increased to 200 plus error message to the user.</w:t>
             </w:r>
+          </w:p>
+        </w:tc>
+        <w:tc>
+          <w:tcPr>
+            <w:tcW w:w="3172" w:type="dxa"/>
+          </w:tcPr>
+          <w:p>
+            <w:pPr>
+              <w:rPr>
+                <w:rFonts w:ascii="Arial" w:hAnsi="Arial" w:cs="Arial"/>
+                <w:sz w:val="32"/>
+                <w:szCs w:val="32"/>
+              </w:rPr>
+            </w:pPr>
           </w:p>
         </w:tc>
       </w:tr>
@@ -2343,7 +2486,7 @@
         </w:trPr>
         <w:tc>
           <w:tcPr>
-            <w:tcW w:w="1992" w:type="dxa"/>
+            <w:tcW w:w="1355" w:type="dxa"/>
           </w:tcPr>
           <w:p>
             <w:pPr>
@@ -2359,14 +2502,13 @@
                 <w:sz w:val="32"/>
                 <w:szCs w:val="32"/>
               </w:rPr>
-              <w:lastRenderedPageBreak/>
               <w:t>1f</w:t>
             </w:r>
           </w:p>
         </w:tc>
         <w:tc>
           <w:tcPr>
-            <w:tcW w:w="1992" w:type="dxa"/>
+            <w:tcW w:w="1817" w:type="dxa"/>
           </w:tcPr>
           <w:p>
             <w:pPr>
@@ -2388,7 +2530,7 @@
         </w:tc>
         <w:tc>
           <w:tcPr>
-            <w:tcW w:w="1992" w:type="dxa"/>
+            <w:tcW w:w="2782" w:type="dxa"/>
           </w:tcPr>
           <w:p>
             <w:pPr>
@@ -2404,29 +2546,13 @@
                 <w:sz w:val="32"/>
                 <w:szCs w:val="32"/>
               </w:rPr>
-              <w:t xml:space="preserve">User attempts to </w:t>
-            </w:r>
-            <w:r>
-              <w:rPr>
-                <w:rFonts w:ascii="Arial" w:hAnsi="Arial" w:cs="Arial"/>
-                <w:sz w:val="32"/>
-                <w:szCs w:val="32"/>
-              </w:rPr>
-              <w:t>de</w:t>
-            </w:r>
-            <w:r>
-              <w:rPr>
-                <w:rFonts w:ascii="Arial" w:hAnsi="Arial" w:cs="Arial"/>
-                <w:sz w:val="32"/>
-                <w:szCs w:val="32"/>
-              </w:rPr>
-              <w:t>crease beyond possible</w:t>
+              <w:t>User attempts to decrease beyond possible</w:t>
             </w:r>
           </w:p>
         </w:tc>
         <w:tc>
           <w:tcPr>
-            <w:tcW w:w="1992" w:type="dxa"/>
+            <w:tcW w:w="1560" w:type="dxa"/>
           </w:tcPr>
           <w:p>
             <w:pPr>
@@ -2442,37 +2568,13 @@
                 <w:sz w:val="32"/>
                 <w:szCs w:val="32"/>
               </w:rPr>
-              <w:t>01</w:t>
-            </w:r>
-            <w:r>
-              <w:rPr>
-                <w:rFonts w:ascii="Arial" w:hAnsi="Arial" w:cs="Arial"/>
-                <w:sz w:val="32"/>
-                <w:szCs w:val="32"/>
-              </w:rPr>
-              <w:t xml:space="preserve"> plus </w:t>
-            </w:r>
-            <w:r>
-              <w:rPr>
-                <w:rFonts w:ascii="Arial" w:hAnsi="Arial" w:cs="Arial"/>
-                <w:sz w:val="32"/>
-                <w:szCs w:val="32"/>
-              </w:rPr>
-              <w:t>-</w:t>
-            </w:r>
-            <w:r>
-              <w:rPr>
-                <w:rFonts w:ascii="Arial" w:hAnsi="Arial" w:cs="Arial"/>
-                <w:sz w:val="32"/>
-                <w:szCs w:val="32"/>
-              </w:rPr>
-              <w:t>5 button press.</w:t>
+              <w:t>01 plus -5 button press.</w:t>
             </w:r>
           </w:p>
         </w:tc>
         <w:tc>
           <w:tcPr>
-            <w:tcW w:w="1994" w:type="dxa"/>
+            <w:tcW w:w="2693" w:type="dxa"/>
           </w:tcPr>
           <w:p>
             <w:pPr>
@@ -2488,24 +2590,22 @@
                 <w:sz w:val="32"/>
                 <w:szCs w:val="32"/>
               </w:rPr>
-              <w:t xml:space="preserve">BPM </w:t>
+              <w:t>BPM decreased to 0 plus error message to the user.</w:t>
             </w:r>
-            <w:r>
-              <w:rPr>
-                <w:rFonts w:ascii="Arial" w:hAnsi="Arial" w:cs="Arial"/>
-                <w:sz w:val="32"/>
-                <w:szCs w:val="32"/>
-              </w:rPr>
-              <w:t>decreased</w:t>
-            </w:r>
-            <w:r>
-              <w:rPr>
-                <w:rFonts w:ascii="Arial" w:hAnsi="Arial" w:cs="Arial"/>
-                <w:sz w:val="32"/>
-                <w:szCs w:val="32"/>
-              </w:rPr>
-              <w:t xml:space="preserve"> to 0 plus error message to the user.</w:t>
-            </w:r>
+          </w:p>
+        </w:tc>
+        <w:tc>
+          <w:tcPr>
+            <w:tcW w:w="3172" w:type="dxa"/>
+          </w:tcPr>
+          <w:p>
+            <w:pPr>
+              <w:rPr>
+                <w:rFonts w:ascii="Arial" w:hAnsi="Arial" w:cs="Arial"/>
+                <w:sz w:val="32"/>
+                <w:szCs w:val="32"/>
+              </w:rPr>
+            </w:pPr>
           </w:p>
         </w:tc>
       </w:tr>
@@ -2515,7 +2615,7 @@
         </w:trPr>
         <w:tc>
           <w:tcPr>
-            <w:tcW w:w="1992" w:type="dxa"/>
+            <w:tcW w:w="1355" w:type="dxa"/>
           </w:tcPr>
           <w:p>
             <w:pPr>
@@ -2531,13 +2631,14 @@
                 <w:sz w:val="32"/>
                 <w:szCs w:val="32"/>
               </w:rPr>
+              <w:lastRenderedPageBreak/>
               <w:t>1g</w:t>
             </w:r>
           </w:p>
         </w:tc>
         <w:tc>
           <w:tcPr>
-            <w:tcW w:w="1992" w:type="dxa"/>
+            <w:tcW w:w="1817" w:type="dxa"/>
           </w:tcPr>
           <w:p>
             <w:pPr>
@@ -2559,7 +2660,7 @@
         </w:tc>
         <w:tc>
           <w:tcPr>
-            <w:tcW w:w="1992" w:type="dxa"/>
+            <w:tcW w:w="2782" w:type="dxa"/>
           </w:tcPr>
           <w:p>
             <w:pPr>
@@ -2581,7 +2682,7 @@
         </w:tc>
         <w:tc>
           <w:tcPr>
-            <w:tcW w:w="1992" w:type="dxa"/>
+            <w:tcW w:w="1560" w:type="dxa"/>
           </w:tcPr>
           <w:p>
             <w:pPr>
@@ -2603,7 +2704,7 @@
         </w:tc>
         <w:tc>
           <w:tcPr>
-            <w:tcW w:w="1994" w:type="dxa"/>
+            <w:tcW w:w="2693" w:type="dxa"/>
           </w:tcPr>
           <w:p>
             <w:pPr>
@@ -2621,6 +2722,20 @@
               </w:rPr>
               <w:t>Metronome restarts when math is completed. Pulsing should stop whenever the user input changes.</w:t>
             </w:r>
+          </w:p>
+        </w:tc>
+        <w:tc>
+          <w:tcPr>
+            <w:tcW w:w="3172" w:type="dxa"/>
+          </w:tcPr>
+          <w:p>
+            <w:pPr>
+              <w:rPr>
+                <w:rFonts w:ascii="Arial" w:hAnsi="Arial" w:cs="Arial"/>
+                <w:sz w:val="32"/>
+                <w:szCs w:val="32"/>
+              </w:rPr>
+            </w:pPr>
           </w:p>
         </w:tc>
       </w:tr>
@@ -2630,7 +2745,7 @@
         </w:trPr>
         <w:tc>
           <w:tcPr>
-            <w:tcW w:w="1992" w:type="dxa"/>
+            <w:tcW w:w="1355" w:type="dxa"/>
           </w:tcPr>
           <w:p>
             <w:pPr>
@@ -2652,7 +2767,7 @@
         </w:tc>
         <w:tc>
           <w:tcPr>
-            <w:tcW w:w="1992" w:type="dxa"/>
+            <w:tcW w:w="1817" w:type="dxa"/>
           </w:tcPr>
           <w:p>
             <w:pPr>
@@ -2674,7 +2789,7 @@
         </w:tc>
         <w:tc>
           <w:tcPr>
-            <w:tcW w:w="1992" w:type="dxa"/>
+            <w:tcW w:w="2782" w:type="dxa"/>
           </w:tcPr>
           <w:p>
             <w:pPr>
@@ -2696,7 +2811,7 @@
         </w:tc>
         <w:tc>
           <w:tcPr>
-            <w:tcW w:w="1992" w:type="dxa"/>
+            <w:tcW w:w="1560" w:type="dxa"/>
           </w:tcPr>
           <w:p>
             <w:pPr>
@@ -2718,7 +2833,7 @@
         </w:tc>
         <w:tc>
           <w:tcPr>
-            <w:tcW w:w="1994" w:type="dxa"/>
+            <w:tcW w:w="2693" w:type="dxa"/>
           </w:tcPr>
           <w:p>
             <w:pPr>
@@ -2736,6 +2851,20 @@
               </w:rPr>
               <w:t>Every so often reset it maybe?</w:t>
             </w:r>
+          </w:p>
+        </w:tc>
+        <w:tc>
+          <w:tcPr>
+            <w:tcW w:w="3172" w:type="dxa"/>
+          </w:tcPr>
+          <w:p>
+            <w:pPr>
+              <w:rPr>
+                <w:rFonts w:ascii="Arial" w:hAnsi="Arial" w:cs="Arial"/>
+                <w:sz w:val="32"/>
+                <w:szCs w:val="32"/>
+              </w:rPr>
+            </w:pPr>
           </w:p>
         </w:tc>
       </w:tr>
@@ -2845,7 +2974,6 @@
           <w:szCs w:val="36"/>
           <w:u w:val="single"/>
         </w:rPr>
-        <w:lastRenderedPageBreak/>
         <w:t>Variable and validation</w:t>
       </w:r>
     </w:p>
@@ -2976,6 +3104,7 @@
                 <w:sz w:val="36"/>
                 <w:szCs w:val="36"/>
               </w:rPr>
+              <w:lastRenderedPageBreak/>
               <w:t>BPM</w:t>
             </w:r>
           </w:p>
@@ -3385,189 +3514,6 @@
               </w:rPr>
               <w:t>True or false</w:t>
             </w:r>
-          </w:p>
-        </w:tc>
-        <w:tc>
-          <w:tcPr>
-            <w:tcW w:w="2209" w:type="dxa"/>
-          </w:tcPr>
-          <w:p>
-            <w:pPr>
-              <w:rPr>
-                <w:rFonts w:ascii="Arial" w:hAnsi="Arial" w:cs="Arial"/>
-                <w:sz w:val="36"/>
-                <w:szCs w:val="36"/>
-              </w:rPr>
-            </w:pPr>
-          </w:p>
-        </w:tc>
-      </w:tr>
-      <w:tr>
-        <w:trPr>
-          <w:trHeight w:val="1661"/>
-        </w:trPr>
-        <w:tc>
-          <w:tcPr>
-            <w:tcW w:w="2209" w:type="dxa"/>
-          </w:tcPr>
-          <w:p>
-            <w:pPr>
-              <w:rPr>
-                <w:rFonts w:ascii="Arial" w:hAnsi="Arial" w:cs="Arial"/>
-                <w:sz w:val="36"/>
-                <w:szCs w:val="36"/>
-              </w:rPr>
-            </w:pPr>
-          </w:p>
-        </w:tc>
-        <w:tc>
-          <w:tcPr>
-            <w:tcW w:w="2209" w:type="dxa"/>
-          </w:tcPr>
-          <w:p>
-            <w:pPr>
-              <w:rPr>
-                <w:rFonts w:ascii="Arial" w:hAnsi="Arial" w:cs="Arial"/>
-                <w:sz w:val="36"/>
-                <w:szCs w:val="36"/>
-              </w:rPr>
-            </w:pPr>
-          </w:p>
-        </w:tc>
-        <w:tc>
-          <w:tcPr>
-            <w:tcW w:w="2209" w:type="dxa"/>
-          </w:tcPr>
-          <w:p>
-            <w:pPr>
-              <w:rPr>
-                <w:rFonts w:ascii="Arial" w:hAnsi="Arial" w:cs="Arial"/>
-                <w:sz w:val="36"/>
-                <w:szCs w:val="36"/>
-              </w:rPr>
-            </w:pPr>
-          </w:p>
-        </w:tc>
-        <w:tc>
-          <w:tcPr>
-            <w:tcW w:w="2209" w:type="dxa"/>
-          </w:tcPr>
-          <w:p>
-            <w:pPr>
-              <w:rPr>
-                <w:rFonts w:ascii="Arial" w:hAnsi="Arial" w:cs="Arial"/>
-                <w:sz w:val="36"/>
-                <w:szCs w:val="36"/>
-              </w:rPr>
-            </w:pPr>
-          </w:p>
-        </w:tc>
-      </w:tr>
-      <w:tr>
-        <w:trPr>
-          <w:trHeight w:val="1601"/>
-        </w:trPr>
-        <w:tc>
-          <w:tcPr>
-            <w:tcW w:w="2209" w:type="dxa"/>
-          </w:tcPr>
-          <w:p>
-            <w:pPr>
-              <w:rPr>
-                <w:rFonts w:ascii="Arial" w:hAnsi="Arial" w:cs="Arial"/>
-                <w:sz w:val="36"/>
-                <w:szCs w:val="36"/>
-              </w:rPr>
-            </w:pPr>
-          </w:p>
-        </w:tc>
-        <w:tc>
-          <w:tcPr>
-            <w:tcW w:w="2209" w:type="dxa"/>
-          </w:tcPr>
-          <w:p>
-            <w:pPr>
-              <w:rPr>
-                <w:rFonts w:ascii="Arial" w:hAnsi="Arial" w:cs="Arial"/>
-                <w:sz w:val="36"/>
-                <w:szCs w:val="36"/>
-              </w:rPr>
-            </w:pPr>
-          </w:p>
-        </w:tc>
-        <w:tc>
-          <w:tcPr>
-            <w:tcW w:w="2209" w:type="dxa"/>
-          </w:tcPr>
-          <w:p>
-            <w:pPr>
-              <w:rPr>
-                <w:rFonts w:ascii="Arial" w:hAnsi="Arial" w:cs="Arial"/>
-                <w:sz w:val="36"/>
-                <w:szCs w:val="36"/>
-              </w:rPr>
-            </w:pPr>
-          </w:p>
-        </w:tc>
-        <w:tc>
-          <w:tcPr>
-            <w:tcW w:w="2209" w:type="dxa"/>
-          </w:tcPr>
-          <w:p>
-            <w:pPr>
-              <w:rPr>
-                <w:rFonts w:ascii="Arial" w:hAnsi="Arial" w:cs="Arial"/>
-                <w:sz w:val="36"/>
-                <w:szCs w:val="36"/>
-              </w:rPr>
-            </w:pPr>
-          </w:p>
-        </w:tc>
-      </w:tr>
-      <w:tr>
-        <w:trPr>
-          <w:trHeight w:val="1601"/>
-        </w:trPr>
-        <w:tc>
-          <w:tcPr>
-            <w:tcW w:w="2209" w:type="dxa"/>
-          </w:tcPr>
-          <w:p>
-            <w:pPr>
-              <w:rPr>
-                <w:rFonts w:ascii="Arial" w:hAnsi="Arial" w:cs="Arial"/>
-                <w:sz w:val="36"/>
-                <w:szCs w:val="36"/>
-              </w:rPr>
-            </w:pPr>
-          </w:p>
-        </w:tc>
-        <w:tc>
-          <w:tcPr>
-            <w:tcW w:w="2209" w:type="dxa"/>
-          </w:tcPr>
-          <w:p>
-            <w:pPr>
-              <w:rPr>
-                <w:rFonts w:ascii="Arial" w:hAnsi="Arial" w:cs="Arial"/>
-                <w:sz w:val="36"/>
-                <w:szCs w:val="36"/>
-              </w:rPr>
-            </w:pPr>
-          </w:p>
-        </w:tc>
-        <w:tc>
-          <w:tcPr>
-            <w:tcW w:w="2209" w:type="dxa"/>
-          </w:tcPr>
-          <w:p>
-            <w:pPr>
-              <w:rPr>
-                <w:rFonts w:ascii="Arial" w:hAnsi="Arial" w:cs="Arial"/>
-                <w:sz w:val="36"/>
-                <w:szCs w:val="36"/>
-              </w:rPr>
-            </w:pPr>
           </w:p>
         </w:tc>
         <w:tc>
@@ -3636,7 +3582,7 @@
                     <pic:cNvPicPr/>
                   </pic:nvPicPr>
                   <pic:blipFill>
-                    <a:blip r:embed="rId10" cstate="print">
+                    <a:blip r:embed="rId11" cstate="print">
                       <a:extLst>
                         <a:ext uri="{28A0092B-C50C-407E-A947-70E740481C1C}">
                           <a14:useLocalDpi xmlns:a14="http://schemas.microsoft.com/office/drawing/2010/main" val="0"/>
@@ -3705,6 +3651,26 @@
           <w:u w:val="single"/>
         </w:rPr>
       </w:pPr>
+    </w:p>
+    <w:p>
+      <w:pPr>
+        <w:rPr>
+          <w:rFonts w:ascii="Arial" w:hAnsi="Arial" w:cs="Arial"/>
+          <w:sz w:val="36"/>
+          <w:szCs w:val="36"/>
+          <w:u w:val="single"/>
+        </w:rPr>
+      </w:pPr>
+    </w:p>
+    <w:p>
+      <w:pPr>
+        <w:rPr>
+          <w:rFonts w:ascii="Arial" w:hAnsi="Arial" w:cs="Arial"/>
+          <w:sz w:val="36"/>
+          <w:szCs w:val="36"/>
+          <w:u w:val="single"/>
+        </w:rPr>
+      </w:pPr>
       <w:r>
         <w:rPr>
           <w:rFonts w:ascii="Arial" w:hAnsi="Arial" w:cs="Arial"/>
@@ -3750,6 +3716,7 @@
           <w:sz w:val="32"/>
           <w:szCs w:val="32"/>
         </w:rPr>
+        <w:lastRenderedPageBreak/>
         <w:t>Nunc viverra imperdiet enim. Fusce est. Vivamus a tellus.</w:t>
       </w:r>
     </w:p>
@@ -3891,7 +3858,6 @@
           <w:sz w:val="32"/>
           <w:szCs w:val="32"/>
         </w:rPr>
-        <w:lastRenderedPageBreak/>
         <w:t>Pellentesque habitant morbi tristique senectus et netus et malesuada fames ac turpis egestas. Proin pharetra nonummy pede. Mauris et orci.</w:t>
       </w:r>
     </w:p>
@@ -6964,7 +6930,7 @@
   <dgm:whole/>
   <dgm:extLst>
     <a:ext uri="http://schemas.microsoft.com/office/drawing/2008/diagram">
-      <dsp:dataModelExt xmlns:dsp="http://schemas.microsoft.com/office/drawing/2008/diagram" relId="rId9" minVer="http://schemas.openxmlformats.org/drawingml/2006/diagram"/>
+      <dsp:dataModelExt xmlns:dsp="http://schemas.microsoft.com/office/drawing/2008/diagram" relId="rId10" minVer="http://schemas.openxmlformats.org/drawingml/2006/diagram"/>
     </a:ext>
   </dgm:extLst>
 </dgm:dataModel>

</xml_diff>